<commit_message>
added exe`s, report edited
</commit_message>
<xml_diff>
--- a/Нюхалов Денис, ИВТ, 2 курс, отчет.docx
+++ b/Нюхалов Денис, ИВТ, 2 курс, отчет.docx
@@ -27432,6 +27432,7 @@
           <w:szCs w:val="28"/>
         </w:rPr>
       </w:pPr>
+      <w:proofErr w:type="spellStart"/>
       <w:r>
         <w:rPr>
           <w:rFonts w:ascii="Times New Roman" w:hAnsi="Times New Roman" w:cs="Times New Roman"/>
@@ -27439,7 +27440,26 @@
           <w:sz w:val="28"/>
           <w:szCs w:val="28"/>
         </w:rPr>
-        <w:t>Не табличный интеграл:</w:t>
+        <w:t>Не</w:t>
+      </w:r>
+      <w:r>
+        <w:rPr>
+          <w:rFonts w:ascii="Times New Roman" w:hAnsi="Times New Roman" w:cs="Times New Roman"/>
+          <w:b/>
+          <w:sz w:val="28"/>
+          <w:szCs w:val="28"/>
+        </w:rPr>
+        <w:t>табличный</w:t>
+      </w:r>
+      <w:proofErr w:type="spellEnd"/>
+      <w:r>
+        <w:rPr>
+          <w:rFonts w:ascii="Times New Roman" w:hAnsi="Times New Roman" w:cs="Times New Roman"/>
+          <w:b/>
+          <w:sz w:val="28"/>
+          <w:szCs w:val="28"/>
+        </w:rPr>
+        <w:t xml:space="preserve"> интеграл:</w:t>
       </w:r>
     </w:p>
     <w:p>
@@ -27482,6 +27502,321 @@
                     <a:xfrm>
                       <a:off x="0" y="0"/>
                       <a:ext cx="2828925" cy="923925"/>
+                    </a:xfrm>
+                    <a:prstGeom prst="rect">
+                      <a:avLst/>
+                    </a:prstGeom>
+                  </pic:spPr>
+                </pic:pic>
+              </a:graphicData>
+            </a:graphic>
+          </wp:inline>
+        </w:drawing>
+      </w:r>
+    </w:p>
+    <w:p>
+      <w:pPr>
+        <w:rPr>
+          <w:rFonts w:ascii="Times New Roman" w:hAnsi="Times New Roman" w:cs="Times New Roman"/>
+          <w:b/>
+          <w:sz w:val="28"/>
+          <w:szCs w:val="28"/>
+        </w:rPr>
+      </w:pPr>
+      <w:r>
+        <w:rPr>
+          <w:rFonts w:ascii="Times New Roman" w:hAnsi="Times New Roman" w:cs="Times New Roman"/>
+          <w:b/>
+          <w:sz w:val="28"/>
+          <w:szCs w:val="28"/>
+        </w:rPr>
+        <w:t>Полученные значения:</w:t>
+      </w:r>
+    </w:p>
+    <w:p>
+      <w:pPr>
+        <w:rPr>
+          <w:rFonts w:ascii="Times New Roman" w:hAnsi="Times New Roman" w:cs="Times New Roman"/>
+          <w:b/>
+          <w:sz w:val="28"/>
+          <w:szCs w:val="28"/>
+        </w:rPr>
+      </w:pPr>
+      <w:r>
+        <w:rPr>
+          <w:noProof/>
+          <w:lang w:eastAsia="ru-RU"/>
+        </w:rPr>
+        <w:drawing>
+          <wp:inline distT="0" distB="0" distL="0" distR="0" wp14:anchorId="12106797" wp14:editId="49A719CA">
+            <wp:extent cx="5940425" cy="1263015"/>
+            <wp:effectExtent l="0" t="0" r="3175" b="0"/>
+            <wp:docPr id="4" name="Рисунок 4"/>
+            <wp:cNvGraphicFramePr>
+              <a:graphicFrameLocks xmlns:a="http://schemas.openxmlformats.org/drawingml/2006/main" noChangeAspect="1"/>
+            </wp:cNvGraphicFramePr>
+            <a:graphic xmlns:a="http://schemas.openxmlformats.org/drawingml/2006/main">
+              <a:graphicData uri="http://schemas.openxmlformats.org/drawingml/2006/picture">
+                <pic:pic xmlns:pic="http://schemas.openxmlformats.org/drawingml/2006/picture">
+                  <pic:nvPicPr>
+                    <pic:cNvPr id="1" name=""/>
+                    <pic:cNvPicPr/>
+                  </pic:nvPicPr>
+                  <pic:blipFill>
+                    <a:blip r:embed="rId8"/>
+                    <a:stretch>
+                      <a:fillRect/>
+                    </a:stretch>
+                  </pic:blipFill>
+                  <pic:spPr>
+                    <a:xfrm>
+                      <a:off x="0" y="0"/>
+                      <a:ext cx="5940425" cy="1263015"/>
+                    </a:xfrm>
+                    <a:prstGeom prst="rect">
+                      <a:avLst/>
+                    </a:prstGeom>
+                  </pic:spPr>
+                </pic:pic>
+              </a:graphicData>
+            </a:graphic>
+          </wp:inline>
+        </w:drawing>
+      </w:r>
+    </w:p>
+    <w:p>
+      <w:pPr>
+        <w:rPr>
+          <w:rFonts w:ascii="Times New Roman" w:hAnsi="Times New Roman" w:cs="Times New Roman"/>
+          <w:b/>
+          <w:sz w:val="28"/>
+          <w:szCs w:val="28"/>
+        </w:rPr>
+      </w:pPr>
+      <w:r>
+        <w:rPr>
+          <w:rFonts w:ascii="Times New Roman" w:hAnsi="Times New Roman" w:cs="Times New Roman"/>
+          <w:b/>
+          <w:sz w:val="28"/>
+          <w:szCs w:val="28"/>
+        </w:rPr>
+        <w:t>Вывод:</w:t>
+      </w:r>
+    </w:p>
+    <w:p>
+      <w:pPr>
+        <w:rPr>
+          <w:rFonts w:ascii="Times New Roman" w:hAnsi="Times New Roman" w:cs="Times New Roman"/>
+          <w:sz w:val="28"/>
+          <w:szCs w:val="28"/>
+        </w:rPr>
+      </w:pPr>
+      <w:r>
+        <w:rPr>
+          <w:rFonts w:ascii="Times New Roman" w:hAnsi="Times New Roman" w:cs="Times New Roman"/>
+          <w:sz w:val="28"/>
+          <w:szCs w:val="28"/>
+        </w:rPr>
+        <w:t xml:space="preserve">В ходе работы были реализованы различные методы решения определенного интеграла. </w:t>
+      </w:r>
+      <w:r>
+        <w:rPr>
+          <w:rFonts w:ascii="Times New Roman" w:hAnsi="Times New Roman" w:cs="Times New Roman"/>
+          <w:sz w:val="28"/>
+          <w:szCs w:val="28"/>
+        </w:rPr>
+        <w:t>Полученные, с помощью таких методов, значения завися</w:t>
+      </w:r>
+      <w:r>
+        <w:rPr>
+          <w:rFonts w:ascii="Times New Roman" w:hAnsi="Times New Roman" w:cs="Times New Roman"/>
+          <w:sz w:val="28"/>
+          <w:szCs w:val="28"/>
+        </w:rPr>
+        <w:t xml:space="preserve">т от таких параметров, как количество шагов (для методов с постоянным шагом), точности </w:t>
+      </w:r>
+      <w:r>
+        <w:rPr>
+          <w:rFonts w:ascii="Palatino Linotype" w:hAnsi="Palatino Linotype" w:cs="Arial"/>
+          <w:b/>
+          <w:bCs/>
+          <w:color w:val="222222"/>
+          <w:shd w:val="clear" w:color="auto" w:fill="FFFFFF"/>
+        </w:rPr>
+        <w:t>ε</w:t>
+      </w:r>
+      <w:r>
+        <w:rPr>
+          <w:rFonts w:ascii="Palatino Linotype" w:hAnsi="Palatino Linotype" w:cs="Arial"/>
+          <w:b/>
+          <w:bCs/>
+          <w:color w:val="222222"/>
+          <w:shd w:val="clear" w:color="auto" w:fill="FFFFFF"/>
+        </w:rPr>
+        <w:t xml:space="preserve"> </w:t>
+      </w:r>
+      <w:r>
+        <w:rPr>
+          <w:rFonts w:ascii="Palatino Linotype" w:hAnsi="Palatino Linotype" w:cs="Arial"/>
+          <w:b/>
+          <w:bCs/>
+          <w:color w:val="222222"/>
+          <w:shd w:val="clear" w:color="auto" w:fill="FFFFFF"/>
+        </w:rPr>
+        <w:t>(</w:t>
+      </w:r>
+      <w:r>
+        <w:rPr>
+          <w:rFonts w:ascii="Times New Roman" w:hAnsi="Times New Roman" w:cs="Times New Roman"/>
+          <w:sz w:val="28"/>
+          <w:szCs w:val="28"/>
+        </w:rPr>
+        <w:t>для методов с постоянным шагом</w:t>
+      </w:r>
+      <w:r>
+        <w:rPr>
+          <w:rFonts w:ascii="Times New Roman" w:hAnsi="Times New Roman" w:cs="Times New Roman"/>
+          <w:sz w:val="28"/>
+          <w:szCs w:val="28"/>
+        </w:rPr>
+        <w:t>)</w:t>
+      </w:r>
+      <w:r>
+        <w:rPr>
+          <w:rFonts w:ascii="Times New Roman" w:hAnsi="Times New Roman" w:cs="Times New Roman"/>
+          <w:sz w:val="28"/>
+          <w:szCs w:val="28"/>
+        </w:rPr>
+        <w:t xml:space="preserve">, а также самой функции. Также, для интегралов, решенных методами с постоянным шагом был получен остаточный член. </w:t>
+      </w:r>
+    </w:p>
+    <w:p>
+      <w:pPr>
+        <w:rPr>
+          <w:rFonts w:ascii="Times New Roman" w:hAnsi="Times New Roman" w:cs="Times New Roman"/>
+          <w:b/>
+          <w:sz w:val="28"/>
+          <w:szCs w:val="28"/>
+        </w:rPr>
+      </w:pPr>
+      <w:r>
+        <w:rPr>
+          <w:rFonts w:ascii="Times New Roman" w:hAnsi="Times New Roman" w:cs="Times New Roman"/>
+          <w:b/>
+          <w:sz w:val="28"/>
+          <w:szCs w:val="28"/>
+        </w:rPr>
+        <w:lastRenderedPageBreak/>
+        <w:t>Двойной интеграл:</w:t>
+      </w:r>
+    </w:p>
+    <w:p>
+      <w:pPr>
+        <w:rPr>
+          <w:rFonts w:ascii="Times New Roman" w:hAnsi="Times New Roman" w:cs="Times New Roman"/>
+          <w:sz w:val="28"/>
+          <w:szCs w:val="28"/>
+        </w:rPr>
+      </w:pPr>
+      <w:r>
+        <w:rPr>
+          <w:noProof/>
+          <w:lang w:eastAsia="ru-RU"/>
+        </w:rPr>
+        <w:drawing>
+          <wp:inline distT="0" distB="0" distL="0" distR="0" wp14:anchorId="40A4B85A" wp14:editId="00DF983D">
+            <wp:extent cx="2362200" cy="914400"/>
+            <wp:effectExtent l="0" t="0" r="0" b="0"/>
+            <wp:docPr id="5" name="Рисунок 5"/>
+            <wp:cNvGraphicFramePr>
+              <a:graphicFrameLocks xmlns:a="http://schemas.openxmlformats.org/drawingml/2006/main" noChangeAspect="1"/>
+            </wp:cNvGraphicFramePr>
+            <a:graphic xmlns:a="http://schemas.openxmlformats.org/drawingml/2006/main">
+              <a:graphicData uri="http://schemas.openxmlformats.org/drawingml/2006/picture">
+                <pic:pic xmlns:pic="http://schemas.openxmlformats.org/drawingml/2006/picture">
+                  <pic:nvPicPr>
+                    <pic:cNvPr id="1" name=""/>
+                    <pic:cNvPicPr/>
+                  </pic:nvPicPr>
+                  <pic:blipFill>
+                    <a:blip r:embed="rId9"/>
+                    <a:stretch>
+                      <a:fillRect/>
+                    </a:stretch>
+                  </pic:blipFill>
+                  <pic:spPr>
+                    <a:xfrm>
+                      <a:off x="0" y="0"/>
+                      <a:ext cx="2362200" cy="914400"/>
+                    </a:xfrm>
+                    <a:prstGeom prst="rect">
+                      <a:avLst/>
+                    </a:prstGeom>
+                  </pic:spPr>
+                </pic:pic>
+              </a:graphicData>
+            </a:graphic>
+          </wp:inline>
+        </w:drawing>
+      </w:r>
+    </w:p>
+    <w:p>
+      <w:pPr>
+        <w:rPr>
+          <w:rFonts w:ascii="Times New Roman" w:hAnsi="Times New Roman" w:cs="Times New Roman"/>
+          <w:b/>
+          <w:sz w:val="28"/>
+          <w:szCs w:val="28"/>
+        </w:rPr>
+      </w:pPr>
+      <w:r>
+        <w:rPr>
+          <w:rFonts w:ascii="Times New Roman" w:hAnsi="Times New Roman" w:cs="Times New Roman"/>
+          <w:b/>
+          <w:sz w:val="28"/>
+          <w:szCs w:val="28"/>
+        </w:rPr>
+        <w:t>Полученное значение:</w:t>
+      </w:r>
+    </w:p>
+    <w:p>
+      <w:pPr>
+        <w:rPr>
+          <w:rFonts w:ascii="Times New Roman" w:hAnsi="Times New Roman" w:cs="Times New Roman"/>
+          <w:sz w:val="28"/>
+          <w:szCs w:val="28"/>
+        </w:rPr>
+      </w:pPr>
+      <w:r>
+        <w:rPr>
+          <w:noProof/>
+          <w:lang w:eastAsia="ru-RU"/>
+        </w:rPr>
+        <w:drawing>
+          <wp:inline distT="0" distB="0" distL="0" distR="0" wp14:anchorId="6A8E1C62" wp14:editId="6757E192">
+            <wp:extent cx="5048250" cy="1724025"/>
+            <wp:effectExtent l="0" t="0" r="0" b="9525"/>
+            <wp:docPr id="6" name="Рисунок 6"/>
+            <wp:cNvGraphicFramePr>
+              <a:graphicFrameLocks xmlns:a="http://schemas.openxmlformats.org/drawingml/2006/main" noChangeAspect="1"/>
+            </wp:cNvGraphicFramePr>
+            <a:graphic xmlns:a="http://schemas.openxmlformats.org/drawingml/2006/main">
+              <a:graphicData uri="http://schemas.openxmlformats.org/drawingml/2006/picture">
+                <pic:pic xmlns:pic="http://schemas.openxmlformats.org/drawingml/2006/picture">
+                  <pic:nvPicPr>
+                    <pic:cNvPr id="1" name=""/>
+                    <pic:cNvPicPr/>
+                  </pic:nvPicPr>
+                  <pic:blipFill>
+                    <a:blip r:embed="rId10"/>
+                    <a:stretch>
+                      <a:fillRect/>
+                    </a:stretch>
+                  </pic:blipFill>
+                  <pic:spPr>
+                    <a:xfrm>
+                      <a:off x="0" y="0"/>
+                      <a:ext cx="5048250" cy="1724025"/>
                     </a:xfrm>
                     <a:prstGeom prst="rect">
                       <a:avLst/>
@@ -28293,7 +28628,7 @@
 </file>
 
 <file path=customXml/itemProps1.xml><?xml version="1.0" encoding="utf-8"?>
-<ds:datastoreItem xmlns:ds="http://schemas.openxmlformats.org/officeDocument/2006/customXml" ds:itemID="{09FCD742-7A6C-47CC-B92D-AAB09426A90D}">
+<ds:datastoreItem xmlns:ds="http://schemas.openxmlformats.org/officeDocument/2006/customXml" ds:itemID="{E2CEA5BF-5139-40F5-B5ED-1D136D50F770}">
   <ds:schemaRefs>
     <ds:schemaRef ds:uri="http://schemas.openxmlformats.org/officeDocument/2006/bibliography"/>
   </ds:schemaRefs>

</xml_diff>